<commit_message>
30/8/2018 2:13pm Major Update
Major Update. Finish Main menu. Support Save, Load and New Game. Add Pause Menu. Balance game. Finsh Level1_1.  Add Original json files. Minor change to audio listener.
</commit_message>
<xml_diff>
--- a/Dialogues.docx
+++ b/Dialogues.docx
@@ -171,83 +171,110 @@
         <w:tab/>
         <w:t xml:space="preserve">Teddy: </w:t>
       </w:r>
-      <w:r>
-        <w:t xml:space="preserve">Data fragments? </w:t>
-      </w:r>
-      <w:r>
-        <w:t>They should be dropped by the enemies in the surrounding area, no?</w:t>
-      </w:r>
-    </w:p>
-    <w:p>
-      <w:r>
-        <w:tab/>
-      </w:r>
-      <w:proofErr w:type="spellStart"/>
-      <w:r>
-        <w:t>Dnim</w:t>
-      </w:r>
-      <w:proofErr w:type="spellEnd"/>
-      <w:r>
-        <w:t>: Yes, you learned fast.</w:t>
-      </w:r>
-    </w:p>
-    <w:p>
-      <w:pPr>
-        <w:ind w:left="720" w:hanging="720"/>
-      </w:pPr>
-      <w:r>
-        <w:t>*Start level 1</w:t>
-      </w:r>
-      <w:r>
-        <w:t>-1</w:t>
-      </w:r>
-      <w:r>
-        <w:t>*</w:t>
-      </w:r>
-      <w:r>
+      <w:proofErr w:type="spellStart"/>
+      <w:r>
+        <w:rPr>
+          <w:lang w:val="vi-VN"/>
+        </w:rPr>
+        <w:t>Blue</w:t>
+      </w:r>
+      <w:proofErr w:type="spellEnd"/>
+      <w:r>
+        <w:rPr>
+          <w:lang w:val="vi-VN"/>
+        </w:rPr>
         <w:t xml:space="preserve"> </w:t>
-      </w:r>
-      <w:r>
-        <w:t xml:space="preserve"> </w:t>
-      </w:r>
-    </w:p>
-    <w:p>
-      <w:pPr>
-        <w:ind w:left="720" w:hanging="720"/>
-      </w:pPr>
-      <w:r>
-        <w:t>*Level info</w:t>
-      </w:r>
-      <w:r>
-        <w:t>:</w:t>
-      </w:r>
-    </w:p>
-    <w:p>
-      <w:pPr>
-        <w:ind w:left="720" w:hanging="720"/>
-      </w:pPr>
-      <w:r>
-        <w:tab/>
-        <w:t xml:space="preserve">Objective: </w:t>
-      </w:r>
-      <w:r>
-        <w:t xml:space="preserve">gets </w:t>
-      </w:r>
-      <w:r>
-        <w:t>4</w:t>
       </w:r>
       <w:bookmarkStart w:id="0" w:name="_GoBack"/>
       <w:bookmarkEnd w:id="0"/>
       <w:r>
-        <w:t>00</w:t>
+        <w:t xml:space="preserve">Data fragments? </w:t>
+      </w:r>
+      <w:r>
+        <w:t>They should be dropped by the enemies in the surrounding area, no?</w:t>
+      </w:r>
+    </w:p>
+    <w:p>
+      <w:r>
+        <w:tab/>
+      </w:r>
+      <w:proofErr w:type="spellStart"/>
+      <w:r>
+        <w:t>Dnim</w:t>
+      </w:r>
+      <w:proofErr w:type="spellEnd"/>
+      <w:r>
+        <w:t>: Yes, you learned fast.</w:t>
+      </w:r>
+    </w:p>
+    <w:p>
+      <w:pPr>
+        <w:ind w:left="720" w:hanging="720"/>
+      </w:pPr>
+      <w:r>
+        <w:t>*Start level 1</w:t>
+      </w:r>
+      <w:r>
+        <w:t>-1</w:t>
+      </w:r>
+      <w:r>
+        <w:t>*</w:t>
+      </w:r>
+      <w:r>
+        <w:t xml:space="preserve"> </w:t>
+      </w:r>
+      <w:r>
+        <w:t xml:space="preserve"> </w:t>
+      </w:r>
+    </w:p>
+    <w:p>
+      <w:pPr>
+        <w:ind w:left="720" w:hanging="720"/>
+      </w:pPr>
+      <w:r>
+        <w:t>*Level info</w:t>
+      </w:r>
+      <w:r>
+        <w:t>:</w:t>
+      </w:r>
+    </w:p>
+    <w:p>
+      <w:pPr>
+        <w:ind w:left="720" w:hanging="720"/>
+      </w:pPr>
+      <w:r>
+        <w:tab/>
+        <w:t xml:space="preserve">Objective: </w:t>
+      </w:r>
+      <w:r>
+        <w:t xml:space="preserve">gets </w:t>
+      </w:r>
+      <w:r>
+        <w:t>600</w:t>
       </w:r>
       <w:r>
         <w:t xml:space="preserve"> data fragments</w:t>
       </w:r>
       <w:r>
         <w:br/>
-        <w:t xml:space="preserve">Enemies: No formation, </w:t>
-      </w:r>
+        <w:t xml:space="preserve">Enemies: </w:t>
+      </w:r>
+      <w:r>
+        <w:t xml:space="preserve">Formation: </w:t>
+      </w:r>
+      <w:proofErr w:type="spellStart"/>
+      <w:r>
+        <w:t>Unmmaned</w:t>
+      </w:r>
+      <w:proofErr w:type="spellEnd"/>
+      <w:r>
+        <w:t xml:space="preserve"> scout</w:t>
+      </w:r>
+    </w:p>
+    <w:p>
+      <w:pPr>
+        <w:ind w:left="720" w:firstLine="720"/>
+      </w:pPr>
       <w:r>
         <w:t xml:space="preserve">asteroid, </w:t>
       </w:r>
@@ -350,6 +377,7 @@
         <w:ind w:left="720" w:hanging="720"/>
       </w:pPr>
       <w:r>
+        <w:lastRenderedPageBreak/>
         <w:tab/>
         <w:t>Teddy: After coming this far, giving up is not an option. Let’s keep going.</w:t>
       </w:r>
@@ -378,7 +406,6 @@
         <w:ind w:left="720" w:hanging="720"/>
       </w:pPr>
       <w:r>
-        <w:lastRenderedPageBreak/>
         <w:t xml:space="preserve">*Start level </w:t>
       </w:r>
       <w:r>
@@ -735,6 +762,7 @@
         <w:ind w:left="720" w:hanging="720"/>
       </w:pPr>
       <w:r>
+        <w:lastRenderedPageBreak/>
         <w:tab/>
       </w:r>
       <w:r>
@@ -765,7 +793,6 @@
         <w:ind w:left="720" w:hanging="720"/>
       </w:pPr>
       <w:r>
-        <w:lastRenderedPageBreak/>
         <w:t>*</w:t>
       </w:r>
     </w:p>

</xml_diff>